<commit_message>
Ajuste de cartas y completar orden ingreso
</commit_message>
<xml_diff>
--- a/nuevohuman/plantillas/documentacion.docx
+++ b/nuevohuman/plantillas/documentacion.docx
@@ -1,6 +1,6 @@
 
 <file path=word/document.xml><?xml version="1.0" encoding="utf-8"?>
-<w:document xmlns:wpc="http://schemas.microsoft.com/office/word/2010/wordprocessingCanvas" xmlns:cx="http://schemas.microsoft.com/office/drawing/2014/chartex" xmlns:cx1="http://schemas.microsoft.com/office/drawing/2015/9/8/chartex" xmlns:cx2="http://schemas.microsoft.com/office/drawing/2015/10/21/chartex" xmlns:cx3="http://schemas.microsoft.com/office/drawing/2016/5/9/chartex" xmlns:cx4="http://schemas.microsoft.com/office/drawing/2016/5/10/chartex" xmlns:cx5="http://schemas.microsoft.com/office/drawing/2016/5/11/chartex" xmlns:cx6="http://schemas.microsoft.com/office/drawing/2016/5/12/chartex" xmlns:cx7="http://schemas.microsoft.com/office/drawing/2016/5/13/chartex" xmlns:cx8="http://schemas.microsoft.com/office/drawing/2016/5/14/chartex" xmlns:mc="http://schemas.openxmlformats.org/markup-compatibility/2006" xmlns:aink="http://schemas.microsoft.com/office/drawing/2016/ink" xmlns:am3d="http://schemas.microsoft.com/office/drawing/2017/model3d" xmlns:o="urn:schemas-microsoft-com:office:office" xmlns:r="http://schemas.openxmlformats.org/officeDocument/2006/relationships" xmlns:m="http://schemas.openxmlformats.org/officeDocument/2006/math" xmlns:v="urn:schemas-microsoft-com:vml" xmlns:wp14="http://schemas.microsoft.com/office/word/2010/wordprocessingDrawing" xmlns:wp="http://schemas.openxmlformats.org/drawingml/2006/wordprocessingDrawing" xmlns:w10="urn:schemas-microsoft-com:office:word" xmlns:w="http://schemas.openxmlformats.org/wordprocessingml/2006/main" xmlns:w14="http://schemas.microsoft.com/office/word/2010/wordml" xmlns:w15="http://schemas.microsoft.com/office/word/2012/wordml" xmlns:w16cex="http://schemas.microsoft.com/office/word/2018/wordml/cex" xmlns:w16cid="http://schemas.microsoft.com/office/word/2016/wordml/cid" xmlns:w16="http://schemas.microsoft.com/office/word/2018/wordml" xmlns:w16se="http://schemas.microsoft.com/office/word/2015/wordml/symex" xmlns:wpg="http://schemas.microsoft.com/office/word/2010/wordprocessingGroup" xmlns:wpi="http://schemas.microsoft.com/office/word/2010/wordprocessingInk" xmlns:wne="http://schemas.microsoft.com/office/word/2006/wordml" xmlns:wps="http://schemas.microsoft.com/office/word/2010/wordprocessingShape" mc:Ignorable="w14 w15 w16se w16cid w16 w16cex wp14">
+<w:document xmlns:wpc="http://schemas.microsoft.com/office/word/2010/wordprocessingCanvas" xmlns:mc="http://schemas.openxmlformats.org/markup-compatibility/2006" xmlns:o="urn:schemas-microsoft-com:office:office" xmlns:r="http://schemas.openxmlformats.org/officeDocument/2006/relationships" xmlns:m="http://schemas.openxmlformats.org/officeDocument/2006/math" xmlns:v="urn:schemas-microsoft-com:vml" xmlns:wp14="http://schemas.microsoft.com/office/word/2010/wordprocessingDrawing" xmlns:wp="http://schemas.openxmlformats.org/drawingml/2006/wordprocessingDrawing" xmlns:w10="urn:schemas-microsoft-com:office:word" xmlns:w="http://schemas.openxmlformats.org/wordprocessingml/2006/main" xmlns:w14="http://schemas.microsoft.com/office/word/2010/wordml" xmlns:w15="http://schemas.microsoft.com/office/word/2012/wordml" xmlns:wpg="http://schemas.microsoft.com/office/word/2010/wordprocessingGroup" xmlns:wpi="http://schemas.microsoft.com/office/word/2010/wordprocessingInk" xmlns:wne="http://schemas.microsoft.com/office/word/2006/wordml" xmlns:wps="http://schemas.microsoft.com/office/word/2010/wordprocessingShape" mc:Ignorable="w14 w15 wp14">
   <w:body>
     <w:p>
       <w:pPr>
@@ -670,6 +670,7 @@
               </w:rPr>
               <w:t xml:space="preserve">Revisión </w:t>
             </w:r>
+            <w:proofErr w:type="spellStart"/>
             <w:r>
               <w:rPr>
                 <w:rFonts w:ascii="Arial" w:hAnsi="Arial" w:cs="Arial"/>
@@ -680,14 +681,27 @@
                 <w:szCs w:val="16"/>
                 <w:lang w:val="es-CO"/>
               </w:rPr>
-              <w:t>Area Selección</w:t>
+              <w:t>Area</w:t>
+            </w:r>
+            <w:proofErr w:type="spellEnd"/>
+            <w:r>
+              <w:rPr>
+                <w:rFonts w:ascii="Arial" w:hAnsi="Arial" w:cs="Arial"/>
+                <w:b/>
+                <w:bCs/>
+                <w:color w:val="000000"/>
+                <w:sz w:val="16"/>
+                <w:szCs w:val="16"/>
+                <w:lang w:val="es-CO"/>
+              </w:rPr>
+              <w:t xml:space="preserve"> Selección</w:t>
             </w:r>
           </w:p>
         </w:tc>
       </w:tr>
       <w:tr>
         <w:trPr>
-          <w:trHeight w:val="227"/>
+          <w:trHeight w:val="93"/>
         </w:trPr>
         <w:tc>
           <w:tcPr>
@@ -772,8 +786,8 @@
               <w:rPr>
                 <w:rFonts w:ascii="Arial" w:hAnsi="Arial" w:cs="Arial"/>
                 <w:color w:val="000000"/>
-                <w:sz w:val="16"/>
-                <w:szCs w:val="16"/>
+                <w:sz w:val="14"/>
+                <w:szCs w:val="14"/>
                 <w:lang w:val="es-CO"/>
               </w:rPr>
             </w:pPr>
@@ -782,7 +796,7 @@
       </w:tr>
       <w:tr>
         <w:trPr>
-          <w:trHeight w:val="227"/>
+          <w:trHeight w:val="74"/>
         </w:trPr>
         <w:tc>
           <w:tcPr>
@@ -882,17 +896,17 @@
               <w:rPr>
                 <w:rFonts w:ascii="Arial" w:hAnsi="Arial" w:cs="Arial"/>
                 <w:color w:val="000000"/>
-                <w:sz w:val="16"/>
-                <w:szCs w:val="16"/>
-                <w:lang w:val="es-CO"/>
-              </w:rPr>
-            </w:pPr>
-            <w:r>
-              <w:rPr>
-                <w:rFonts w:ascii="Arial" w:hAnsi="Arial" w:cs="Arial"/>
-                <w:color w:val="000000"/>
-                <w:sz w:val="16"/>
-                <w:szCs w:val="16"/>
+                <w:sz w:val="14"/>
+                <w:szCs w:val="14"/>
+                <w:lang w:val="es-CO"/>
+              </w:rPr>
+            </w:pPr>
+            <w:r>
+              <w:rPr>
+                <w:rFonts w:ascii="Arial" w:hAnsi="Arial" w:cs="Arial"/>
+                <w:color w:val="000000"/>
+                <w:sz w:val="14"/>
+                <w:szCs w:val="14"/>
                 <w:lang w:val="es-CO"/>
               </w:rPr>
               <w:t> </w:t>
@@ -902,7 +916,7 @@
       </w:tr>
       <w:tr>
         <w:trPr>
-          <w:trHeight w:val="227"/>
+          <w:trHeight w:val="175"/>
         </w:trPr>
         <w:tc>
           <w:tcPr>
@@ -1012,17 +1026,17 @@
               <w:rPr>
                 <w:rFonts w:ascii="Arial" w:hAnsi="Arial" w:cs="Arial"/>
                 <w:color w:val="000000"/>
-                <w:sz w:val="16"/>
-                <w:szCs w:val="16"/>
-                <w:lang w:val="es-CO"/>
-              </w:rPr>
-            </w:pPr>
-            <w:r>
-              <w:rPr>
-                <w:rFonts w:ascii="Arial" w:hAnsi="Arial" w:cs="Arial"/>
-                <w:color w:val="000000"/>
-                <w:sz w:val="16"/>
-                <w:szCs w:val="16"/>
+                <w:sz w:val="14"/>
+                <w:szCs w:val="14"/>
+                <w:lang w:val="es-CO"/>
+              </w:rPr>
+            </w:pPr>
+            <w:r>
+              <w:rPr>
+                <w:rFonts w:ascii="Arial" w:hAnsi="Arial" w:cs="Arial"/>
+                <w:color w:val="000000"/>
+                <w:sz w:val="14"/>
+                <w:szCs w:val="14"/>
                 <w:lang w:val="es-CO"/>
               </w:rPr>
               <w:t> </w:t>
@@ -1032,7 +1046,7 @@
       </w:tr>
       <w:tr>
         <w:trPr>
-          <w:trHeight w:val="227"/>
+          <w:trHeight w:val="135"/>
         </w:trPr>
         <w:tc>
           <w:tcPr>
@@ -1132,17 +1146,17 @@
               <w:rPr>
                 <w:rFonts w:ascii="Arial" w:hAnsi="Arial" w:cs="Arial"/>
                 <w:color w:val="000000"/>
-                <w:sz w:val="16"/>
-                <w:szCs w:val="16"/>
-                <w:lang w:val="es-CO"/>
-              </w:rPr>
-            </w:pPr>
-            <w:r>
-              <w:rPr>
-                <w:rFonts w:ascii="Arial" w:hAnsi="Arial" w:cs="Arial"/>
-                <w:color w:val="000000"/>
-                <w:sz w:val="16"/>
-                <w:szCs w:val="16"/>
+                <w:sz w:val="14"/>
+                <w:szCs w:val="14"/>
+                <w:lang w:val="es-CO"/>
+              </w:rPr>
+            </w:pPr>
+            <w:r>
+              <w:rPr>
+                <w:rFonts w:ascii="Arial" w:hAnsi="Arial" w:cs="Arial"/>
+                <w:color w:val="000000"/>
+                <w:sz w:val="14"/>
+                <w:szCs w:val="14"/>
                 <w:lang w:val="es-CO"/>
               </w:rPr>
               <w:t> </w:t>
@@ -1152,7 +1166,7 @@
       </w:tr>
       <w:tr>
         <w:trPr>
-          <w:trHeight w:val="227"/>
+          <w:trHeight w:val="95"/>
         </w:trPr>
         <w:tc>
           <w:tcPr>
@@ -1252,17 +1266,17 @@
               <w:rPr>
                 <w:rFonts w:ascii="Arial" w:hAnsi="Arial" w:cs="Arial"/>
                 <w:color w:val="000000"/>
-                <w:sz w:val="16"/>
-                <w:szCs w:val="16"/>
-                <w:lang w:val="es-CO"/>
-              </w:rPr>
-            </w:pPr>
-            <w:r>
-              <w:rPr>
-                <w:rFonts w:ascii="Arial" w:hAnsi="Arial" w:cs="Arial"/>
-                <w:color w:val="000000"/>
-                <w:sz w:val="16"/>
-                <w:szCs w:val="16"/>
+                <w:sz w:val="14"/>
+                <w:szCs w:val="14"/>
+                <w:lang w:val="es-CO"/>
+              </w:rPr>
+            </w:pPr>
+            <w:r>
+              <w:rPr>
+                <w:rFonts w:ascii="Arial" w:hAnsi="Arial" w:cs="Arial"/>
+                <w:color w:val="000000"/>
+                <w:sz w:val="14"/>
+                <w:szCs w:val="14"/>
                 <w:lang w:val="es-CO"/>
               </w:rPr>
               <w:t> </w:t>
@@ -1272,7 +1286,7 @@
       </w:tr>
       <w:tr>
         <w:trPr>
-          <w:trHeight w:val="227"/>
+          <w:trHeight w:val="83"/>
         </w:trPr>
         <w:tc>
           <w:tcPr>
@@ -1360,17 +1374,17 @@
               <w:rPr>
                 <w:rFonts w:ascii="Arial" w:hAnsi="Arial" w:cs="Arial"/>
                 <w:color w:val="000000"/>
-                <w:sz w:val="16"/>
-                <w:szCs w:val="16"/>
-                <w:lang w:val="es-CO"/>
-              </w:rPr>
-            </w:pPr>
-            <w:r>
-              <w:rPr>
-                <w:rFonts w:ascii="Arial" w:hAnsi="Arial" w:cs="Arial"/>
-                <w:color w:val="000000"/>
-                <w:sz w:val="16"/>
-                <w:szCs w:val="16"/>
+                <w:sz w:val="14"/>
+                <w:szCs w:val="14"/>
+                <w:lang w:val="es-CO"/>
+              </w:rPr>
+            </w:pPr>
+            <w:r>
+              <w:rPr>
+                <w:rFonts w:ascii="Arial" w:hAnsi="Arial" w:cs="Arial"/>
+                <w:color w:val="000000"/>
+                <w:sz w:val="14"/>
+                <w:szCs w:val="14"/>
                 <w:lang w:val="es-CO"/>
               </w:rPr>
               <w:t> </w:t>
@@ -1380,7 +1394,7 @@
       </w:tr>
       <w:tr>
         <w:trPr>
-          <w:trHeight w:val="227"/>
+          <w:trHeight w:val="70"/>
         </w:trPr>
         <w:tc>
           <w:tcPr>
@@ -1480,17 +1494,17 @@
               <w:rPr>
                 <w:rFonts w:ascii="Arial" w:hAnsi="Arial" w:cs="Arial"/>
                 <w:color w:val="000000"/>
-                <w:sz w:val="16"/>
-                <w:szCs w:val="16"/>
-                <w:lang w:val="es-CO"/>
-              </w:rPr>
-            </w:pPr>
-            <w:r>
-              <w:rPr>
-                <w:rFonts w:ascii="Arial" w:hAnsi="Arial" w:cs="Arial"/>
-                <w:color w:val="000000"/>
-                <w:sz w:val="16"/>
-                <w:szCs w:val="16"/>
+                <w:sz w:val="14"/>
+                <w:szCs w:val="14"/>
+                <w:lang w:val="es-CO"/>
+              </w:rPr>
+            </w:pPr>
+            <w:r>
+              <w:rPr>
+                <w:rFonts w:ascii="Arial" w:hAnsi="Arial" w:cs="Arial"/>
+                <w:color w:val="000000"/>
+                <w:sz w:val="14"/>
+                <w:szCs w:val="14"/>
                 <w:lang w:val="es-CO"/>
               </w:rPr>
               <w:t> </w:t>
@@ -1500,7 +1514,7 @@
       </w:tr>
       <w:tr>
         <w:trPr>
-          <w:trHeight w:val="227"/>
+          <w:trHeight w:val="159"/>
         </w:trPr>
         <w:tc>
           <w:tcPr>
@@ -1600,17 +1614,17 @@
               <w:rPr>
                 <w:rFonts w:ascii="Arial" w:hAnsi="Arial" w:cs="Arial"/>
                 <w:color w:val="000000"/>
-                <w:sz w:val="16"/>
-                <w:szCs w:val="16"/>
-                <w:lang w:val="es-CO"/>
-              </w:rPr>
-            </w:pPr>
-            <w:r>
-              <w:rPr>
-                <w:rFonts w:ascii="Arial" w:hAnsi="Arial" w:cs="Arial"/>
-                <w:color w:val="000000"/>
-                <w:sz w:val="16"/>
-                <w:szCs w:val="16"/>
+                <w:sz w:val="14"/>
+                <w:szCs w:val="14"/>
+                <w:lang w:val="es-CO"/>
+              </w:rPr>
+            </w:pPr>
+            <w:r>
+              <w:rPr>
+                <w:rFonts w:ascii="Arial" w:hAnsi="Arial" w:cs="Arial"/>
+                <w:color w:val="000000"/>
+                <w:sz w:val="14"/>
+                <w:szCs w:val="14"/>
                 <w:lang w:val="es-CO"/>
               </w:rPr>
               <w:t> </w:t>
@@ -1620,7 +1634,7 @@
       </w:tr>
       <w:tr>
         <w:trPr>
-          <w:trHeight w:val="227"/>
+          <w:trHeight w:val="133"/>
         </w:trPr>
         <w:tc>
           <w:tcPr>
@@ -1705,8 +1719,8 @@
               <w:rPr>
                 <w:rFonts w:ascii="Arial" w:hAnsi="Arial" w:cs="Arial"/>
                 <w:color w:val="000000"/>
-                <w:sz w:val="16"/>
-                <w:szCs w:val="16"/>
+                <w:sz w:val="14"/>
+                <w:szCs w:val="14"/>
                 <w:lang w:val="es-CO"/>
               </w:rPr>
             </w:pPr>
@@ -1715,7 +1729,7 @@
       </w:tr>
       <w:tr>
         <w:trPr>
-          <w:trHeight w:val="227"/>
+          <w:trHeight w:val="93"/>
         </w:trPr>
         <w:tc>
           <w:tcPr>
@@ -1800,8 +1814,8 @@
               <w:rPr>
                 <w:rFonts w:ascii="Arial" w:hAnsi="Arial" w:cs="Arial"/>
                 <w:color w:val="000000"/>
-                <w:sz w:val="16"/>
-                <w:szCs w:val="16"/>
+                <w:sz w:val="14"/>
+                <w:szCs w:val="14"/>
                 <w:lang w:val="es-CO"/>
               </w:rPr>
             </w:pPr>
@@ -1810,7 +1824,7 @@
       </w:tr>
       <w:tr>
         <w:trPr>
-          <w:trHeight w:val="227"/>
+          <w:trHeight w:val="70"/>
         </w:trPr>
         <w:tc>
           <w:tcPr>
@@ -1895,8 +1909,8 @@
               <w:rPr>
                 <w:rFonts w:ascii="Arial" w:hAnsi="Arial" w:cs="Arial"/>
                 <w:color w:val="000000"/>
-                <w:sz w:val="16"/>
-                <w:szCs w:val="16"/>
+                <w:sz w:val="14"/>
+                <w:szCs w:val="14"/>
                 <w:lang w:val="es-CO"/>
               </w:rPr>
             </w:pPr>
@@ -1905,7 +1919,7 @@
       </w:tr>
       <w:tr>
         <w:trPr>
-          <w:trHeight w:val="227"/>
+          <w:trHeight w:val="198"/>
         </w:trPr>
         <w:tc>
           <w:tcPr>
@@ -2005,17 +2019,17 @@
               <w:rPr>
                 <w:rFonts w:ascii="Arial" w:hAnsi="Arial" w:cs="Arial"/>
                 <w:color w:val="000000"/>
-                <w:sz w:val="16"/>
-                <w:szCs w:val="16"/>
-                <w:lang w:val="es-CO"/>
-              </w:rPr>
-            </w:pPr>
-            <w:r>
-              <w:rPr>
-                <w:rFonts w:ascii="Arial" w:hAnsi="Arial" w:cs="Arial"/>
-                <w:color w:val="000000"/>
-                <w:sz w:val="16"/>
-                <w:szCs w:val="16"/>
+                <w:sz w:val="14"/>
+                <w:szCs w:val="14"/>
+                <w:lang w:val="es-CO"/>
+              </w:rPr>
+            </w:pPr>
+            <w:r>
+              <w:rPr>
+                <w:rFonts w:ascii="Arial" w:hAnsi="Arial" w:cs="Arial"/>
+                <w:color w:val="000000"/>
+                <w:sz w:val="14"/>
+                <w:szCs w:val="14"/>
                 <w:lang w:val="es-CO"/>
               </w:rPr>
               <w:t> </w:t>
@@ -2025,7 +2039,7 @@
       </w:tr>
       <w:tr>
         <w:trPr>
-          <w:trHeight w:val="227"/>
+          <w:trHeight w:val="129"/>
         </w:trPr>
         <w:tc>
           <w:tcPr>
@@ -2060,7 +2074,29 @@
                 <w:szCs w:val="16"/>
                 <w:lang w:val="es-CO"/>
               </w:rPr>
-              <w:t xml:space="preserve">Copia Registro de Secretaria Salud - Rethus  ( En caso que aplique) </w:t>
+              <w:t xml:space="preserve">Copia Registro de Secretaria Salud - </w:t>
+            </w:r>
+            <w:proofErr w:type="spellStart"/>
+            <w:r>
+              <w:rPr>
+                <w:rFonts w:ascii="Arial" w:hAnsi="Arial" w:cs="Arial"/>
+                <w:color w:val="000000"/>
+                <w:sz w:val="16"/>
+                <w:szCs w:val="16"/>
+                <w:lang w:val="es-CO"/>
+              </w:rPr>
+              <w:t>Rethus</w:t>
+            </w:r>
+            <w:proofErr w:type="spellEnd"/>
+            <w:r>
+              <w:rPr>
+                <w:rFonts w:ascii="Arial" w:hAnsi="Arial" w:cs="Arial"/>
+                <w:color w:val="000000"/>
+                <w:sz w:val="16"/>
+                <w:szCs w:val="16"/>
+                <w:lang w:val="es-CO"/>
+              </w:rPr>
+              <w:t xml:space="preserve">  ( En caso que aplique) </w:t>
             </w:r>
           </w:p>
         </w:tc>
@@ -2110,8 +2146,8 @@
               <w:rPr>
                 <w:rFonts w:ascii="Arial" w:hAnsi="Arial" w:cs="Arial"/>
                 <w:color w:val="000000"/>
-                <w:sz w:val="16"/>
-                <w:szCs w:val="16"/>
+                <w:sz w:val="14"/>
+                <w:szCs w:val="14"/>
                 <w:lang w:val="es-CO"/>
               </w:rPr>
             </w:pPr>
@@ -2120,7 +2156,7 @@
       </w:tr>
       <w:tr>
         <w:trPr>
-          <w:trHeight w:val="227"/>
+          <w:trHeight w:val="89"/>
         </w:trPr>
         <w:tc>
           <w:tcPr>
@@ -2155,7 +2191,29 @@
                 <w:szCs w:val="16"/>
                 <w:lang w:val="es-CO"/>
               </w:rPr>
-              <w:t>Copia Carnet de Vacuna ( En c</w:t>
+              <w:t xml:space="preserve">Copia Carnet de Vacuna </w:t>
+            </w:r>
+            <w:proofErr w:type="gramStart"/>
+            <w:r>
+              <w:rPr>
+                <w:rFonts w:ascii="Arial" w:hAnsi="Arial" w:cs="Arial"/>
+                <w:color w:val="000000"/>
+                <w:sz w:val="16"/>
+                <w:szCs w:val="16"/>
+                <w:lang w:val="es-CO"/>
+              </w:rPr>
+              <w:t>( En</w:t>
+            </w:r>
+            <w:proofErr w:type="gramEnd"/>
+            <w:r>
+              <w:rPr>
+                <w:rFonts w:ascii="Arial" w:hAnsi="Arial" w:cs="Arial"/>
+                <w:color w:val="000000"/>
+                <w:sz w:val="16"/>
+                <w:szCs w:val="16"/>
+                <w:lang w:val="es-CO"/>
+              </w:rPr>
+              <w:t xml:space="preserve"> c</w:t>
             </w:r>
             <w:r>
               <w:rPr>
@@ -2236,28 +2294,41 @@
                 <w:rFonts w:ascii="Arial" w:hAnsi="Arial" w:cs="Arial"/>
                 <w:b/>
                 <w:color w:val="000000"/>
-                <w:sz w:val="16"/>
-                <w:szCs w:val="16"/>
-                <w:lang w:val="es-CO"/>
-              </w:rPr>
-            </w:pPr>
-            <w:r>
-              <w:rPr>
-                <w:rFonts w:ascii="Arial" w:hAnsi="Arial" w:cs="Arial"/>
-                <w:b/>
-                <w:color w:val="000000"/>
-                <w:sz w:val="16"/>
-                <w:szCs w:val="16"/>
-                <w:lang w:val="es-CO"/>
-              </w:rPr>
-              <w:t>Vo.Bo.</w:t>
+                <w:sz w:val="14"/>
+                <w:szCs w:val="14"/>
+                <w:lang w:val="es-CO"/>
+              </w:rPr>
+            </w:pPr>
+            <w:proofErr w:type="spellStart"/>
+            <w:r>
+              <w:rPr>
+                <w:rFonts w:ascii="Arial" w:hAnsi="Arial" w:cs="Arial"/>
+                <w:b/>
+                <w:color w:val="000000"/>
+                <w:sz w:val="14"/>
+                <w:szCs w:val="14"/>
+                <w:lang w:val="es-CO"/>
+              </w:rPr>
+              <w:t>Vo.Bo</w:t>
+            </w:r>
+            <w:proofErr w:type="spellEnd"/>
+            <w:r>
+              <w:rPr>
+                <w:rFonts w:ascii="Arial" w:hAnsi="Arial" w:cs="Arial"/>
+                <w:b/>
+                <w:color w:val="000000"/>
+                <w:sz w:val="14"/>
+                <w:szCs w:val="14"/>
+                <w:lang w:val="es-CO"/>
+              </w:rPr>
+              <w:t>.</w:t>
             </w:r>
           </w:p>
         </w:tc>
       </w:tr>
       <w:tr>
         <w:trPr>
-          <w:trHeight w:val="227"/>
+          <w:trHeight w:val="70"/>
         </w:trPr>
         <w:tc>
           <w:tcPr>
@@ -2311,13 +2382,13 @@
           </w:tcPr>
           <w:p>
             <w:pPr>
-              <w:ind w:firstLineChars="100" w:firstLine="160"/>
-              <w:jc w:val="left"/>
-              <w:rPr>
-                <w:rFonts w:ascii="Arial" w:hAnsi="Arial" w:cs="Arial"/>
-                <w:color w:val="000000"/>
-                <w:sz w:val="16"/>
-                <w:szCs w:val="16"/>
+              <w:ind w:firstLineChars="100" w:firstLine="140"/>
+              <w:jc w:val="left"/>
+              <w:rPr>
+                <w:rFonts w:ascii="Arial" w:hAnsi="Arial" w:cs="Arial"/>
+                <w:color w:val="000000"/>
+                <w:sz w:val="14"/>
+                <w:szCs w:val="14"/>
                 <w:lang w:val="es-CO"/>
               </w:rPr>
             </w:pPr>
@@ -2341,17 +2412,17 @@
               <w:rPr>
                 <w:rFonts w:ascii="Arial" w:hAnsi="Arial" w:cs="Arial"/>
                 <w:color w:val="000000"/>
-                <w:sz w:val="16"/>
-                <w:szCs w:val="16"/>
-                <w:lang w:val="es-CO"/>
-              </w:rPr>
-            </w:pPr>
-            <w:r>
-              <w:rPr>
-                <w:rFonts w:ascii="Arial" w:hAnsi="Arial" w:cs="Arial"/>
-                <w:color w:val="000000"/>
-                <w:sz w:val="16"/>
-                <w:szCs w:val="16"/>
+                <w:sz w:val="14"/>
+                <w:szCs w:val="14"/>
+                <w:lang w:val="es-CO"/>
+              </w:rPr>
+            </w:pPr>
+            <w:r>
+              <w:rPr>
+                <w:rFonts w:ascii="Arial" w:hAnsi="Arial" w:cs="Arial"/>
+                <w:color w:val="000000"/>
+                <w:sz w:val="14"/>
+                <w:szCs w:val="14"/>
                 <w:lang w:val="es-CO"/>
               </w:rPr>
               <w:t xml:space="preserve"> </w:t>
@@ -2360,8 +2431,8 @@
               <w:rPr>
                 <w:rFonts w:ascii="Arial" w:hAnsi="Arial" w:cs="Arial"/>
                 <w:color w:val="000000"/>
-                <w:sz w:val="16"/>
-                <w:szCs w:val="16"/>
+                <w:sz w:val="14"/>
+                <w:szCs w:val="14"/>
                 <w:lang w:val="es-CO"/>
               </w:rPr>
               <w:t>F</w:t>
@@ -2371,8 +2442,8 @@
                 <w:rFonts w:ascii="Arial" w:hAnsi="Arial" w:cs="Arial"/>
                 <w:b/>
                 <w:color w:val="000000"/>
-                <w:sz w:val="16"/>
-                <w:szCs w:val="16"/>
+                <w:sz w:val="14"/>
+                <w:szCs w:val="14"/>
                 <w:lang w:val="es-CO"/>
               </w:rPr>
               <w:t xml:space="preserve">echa </w:t>
@@ -2616,6 +2687,7 @@
               </w:rPr>
               <w:t xml:space="preserve">Revisión </w:t>
             </w:r>
+            <w:proofErr w:type="spellStart"/>
             <w:r>
               <w:rPr>
                 <w:rFonts w:ascii="Arial" w:hAnsi="Arial" w:cs="Arial"/>
@@ -2626,7 +2698,20 @@
                 <w:szCs w:val="16"/>
                 <w:lang w:val="es-CO"/>
               </w:rPr>
-              <w:t>Area Contratació</w:t>
+              <w:t>Area</w:t>
+            </w:r>
+            <w:proofErr w:type="spellEnd"/>
+            <w:r>
+              <w:rPr>
+                <w:rFonts w:ascii="Arial" w:hAnsi="Arial" w:cs="Arial"/>
+                <w:b/>
+                <w:bCs/>
+                <w:color w:val="000000"/>
+                <w:sz w:val="16"/>
+                <w:szCs w:val="16"/>
+                <w:lang w:val="es-CO"/>
+              </w:rPr>
+              <w:t xml:space="preserve"> Contratació</w:t>
             </w:r>
             <w:r>
               <w:rPr>
@@ -2645,7 +2730,7 @@
       </w:tr>
       <w:tr>
         <w:trPr>
-          <w:trHeight w:val="227"/>
+          <w:trHeight w:val="174"/>
         </w:trPr>
         <w:tc>
           <w:tcPr>
@@ -2772,7 +2857,7 @@
       </w:tr>
       <w:tr>
         <w:trPr>
-          <w:trHeight w:val="227"/>
+          <w:trHeight w:val="111"/>
         </w:trPr>
         <w:tc>
           <w:tcPr>
@@ -2887,7 +2972,7 @@
       </w:tr>
       <w:tr>
         <w:trPr>
-          <w:trHeight w:val="227"/>
+          <w:trHeight w:val="171"/>
         </w:trPr>
         <w:tc>
           <w:tcPr>
@@ -3119,7 +3204,7 @@
       </w:tr>
       <w:tr>
         <w:trPr>
-          <w:trHeight w:val="227"/>
+          <w:trHeight w:val="70"/>
         </w:trPr>
         <w:tc>
           <w:tcPr>
@@ -3357,7 +3442,7 @@
       </w:tr>
       <w:tr>
         <w:trPr>
-          <w:trHeight w:val="227"/>
+          <w:trHeight w:val="70"/>
         </w:trPr>
         <w:tc>
           <w:tcPr>
@@ -3472,7 +3557,7 @@
       </w:tr>
       <w:tr>
         <w:trPr>
-          <w:trHeight w:val="227"/>
+          <w:trHeight w:val="143"/>
         </w:trPr>
         <w:tc>
           <w:tcPr>
@@ -4398,16 +4483,29 @@
                 <w:lang w:val="es-CO"/>
               </w:rPr>
             </w:pPr>
-            <w:r>
-              <w:rPr>
-                <w:rFonts w:ascii="Arial" w:hAnsi="Arial" w:cs="Arial"/>
-                <w:b/>
-                <w:color w:val="000000"/>
-                <w:sz w:val="16"/>
-                <w:szCs w:val="16"/>
-                <w:lang w:val="es-CO"/>
-              </w:rPr>
-              <w:t>Vo.Bo.</w:t>
+            <w:proofErr w:type="spellStart"/>
+            <w:r>
+              <w:rPr>
+                <w:rFonts w:ascii="Arial" w:hAnsi="Arial" w:cs="Arial"/>
+                <w:b/>
+                <w:color w:val="000000"/>
+                <w:sz w:val="16"/>
+                <w:szCs w:val="16"/>
+                <w:lang w:val="es-CO"/>
+              </w:rPr>
+              <w:t>Vo.Bo</w:t>
+            </w:r>
+            <w:proofErr w:type="spellEnd"/>
+            <w:r>
+              <w:rPr>
+                <w:rFonts w:ascii="Arial" w:hAnsi="Arial" w:cs="Arial"/>
+                <w:b/>
+                <w:color w:val="000000"/>
+                <w:sz w:val="16"/>
+                <w:szCs w:val="16"/>
+                <w:lang w:val="es-CO"/>
+              </w:rPr>
+              <w:t>.</w:t>
             </w:r>
             <w:r>
               <w:rPr>
@@ -4557,7 +4655,7 @@
       </w:tr>
       <w:tr>
         <w:trPr>
-          <w:trHeight w:val="260"/>
+          <w:trHeight w:val="1585"/>
         </w:trPr>
         <w:tc>
           <w:tcPr>
@@ -4586,6 +4684,8 @@
                 <w:lang w:val="es-CO"/>
               </w:rPr>
             </w:pPr>
+            <w:bookmarkStart w:id="1" w:name="_GoBack"/>
+            <w:bookmarkEnd w:id="1"/>
           </w:p>
           <w:p>
             <w:pPr>
@@ -4698,18 +4798,7 @@
                 <w:szCs w:val="16"/>
                 <w:lang w:val="es-CO"/>
               </w:rPr>
-              <w:t xml:space="preserve">para mi vinculación, </w:t>
-            </w:r>
-            <w:r>
-              <w:rPr>
-                <w:rFonts w:ascii="Arial" w:hAnsi="Arial" w:cs="Arial"/>
-                <w:color w:val="000000"/>
-                <w:sz w:val="16"/>
-                <w:szCs w:val="16"/>
-                <w:lang w:val="es-CO"/>
-              </w:rPr>
-              <w:lastRenderedPageBreak/>
-              <w:t>afiliación y la de mis beneficiario al Sistema de S</w:t>
+              <w:t>para mi vinculación, afiliación y la de mis beneficiario al Sistema de S</w:t>
             </w:r>
             <w:r>
               <w:rPr>
@@ -4841,7 +4930,51 @@
                 <w:szCs w:val="16"/>
                 <w:lang w:val="es-CO"/>
               </w:rPr>
-              <w:t xml:space="preserve">que se llegue a presentar por la no afiliacion a las enitdades del Sistema de Seguridad Social; y </w:t>
+              <w:t xml:space="preserve">que se llegue a presentar por la no </w:t>
+            </w:r>
+            <w:proofErr w:type="spellStart"/>
+            <w:r>
+              <w:rPr>
+                <w:rFonts w:ascii="Arial" w:hAnsi="Arial" w:cs="Arial"/>
+                <w:color w:val="000000"/>
+                <w:sz w:val="16"/>
+                <w:szCs w:val="16"/>
+                <w:lang w:val="es-CO"/>
+              </w:rPr>
+              <w:t>afiliacion</w:t>
+            </w:r>
+            <w:proofErr w:type="spellEnd"/>
+            <w:r>
+              <w:rPr>
+                <w:rFonts w:ascii="Arial" w:hAnsi="Arial" w:cs="Arial"/>
+                <w:color w:val="000000"/>
+                <w:sz w:val="16"/>
+                <w:szCs w:val="16"/>
+                <w:lang w:val="es-CO"/>
+              </w:rPr>
+              <w:t xml:space="preserve"> a las </w:t>
+            </w:r>
+            <w:proofErr w:type="spellStart"/>
+            <w:r>
+              <w:rPr>
+                <w:rFonts w:ascii="Arial" w:hAnsi="Arial" w:cs="Arial"/>
+                <w:color w:val="000000"/>
+                <w:sz w:val="16"/>
+                <w:szCs w:val="16"/>
+                <w:lang w:val="es-CO"/>
+              </w:rPr>
+              <w:t>enitdades</w:t>
+            </w:r>
+            <w:proofErr w:type="spellEnd"/>
+            <w:r>
+              <w:rPr>
+                <w:rFonts w:ascii="Arial" w:hAnsi="Arial" w:cs="Arial"/>
+                <w:color w:val="000000"/>
+                <w:sz w:val="16"/>
+                <w:szCs w:val="16"/>
+                <w:lang w:val="es-CO"/>
+              </w:rPr>
+              <w:t xml:space="preserve"> del Sistema de Seguridad Social; y </w:t>
             </w:r>
             <w:r>
               <w:rPr>
@@ -4901,7 +5034,29 @@
                 <w:szCs w:val="16"/>
                 <w:lang w:val="es-CO"/>
               </w:rPr>
-              <w:t xml:space="preserve">dichas entidades;.   </w:t>
+              <w:t>dichas entidades</w:t>
+            </w:r>
+            <w:proofErr w:type="gramStart"/>
+            <w:r>
+              <w:rPr>
+                <w:rFonts w:ascii="Arial" w:hAnsi="Arial" w:cs="Arial"/>
+                <w:color w:val="000000"/>
+                <w:sz w:val="16"/>
+                <w:szCs w:val="16"/>
+                <w:lang w:val="es-CO"/>
+              </w:rPr>
+              <w:t>;.</w:t>
+            </w:r>
+            <w:proofErr w:type="gramEnd"/>
+            <w:r>
+              <w:rPr>
+                <w:rFonts w:ascii="Arial" w:hAnsi="Arial" w:cs="Arial"/>
+                <w:color w:val="000000"/>
+                <w:sz w:val="16"/>
+                <w:szCs w:val="16"/>
+                <w:lang w:val="es-CO"/>
+              </w:rPr>
+              <w:t xml:space="preserve">   </w:t>
             </w:r>
             <w:r>
               <w:rPr>
@@ -5141,7 +5296,6 @@
                 <w:szCs w:val="16"/>
                 <w:lang w:val="es-CO"/>
               </w:rPr>
-              <w:lastRenderedPageBreak/>
               <w:t xml:space="preserve">             Revisión </w:t>
             </w:r>
           </w:p>
@@ -5170,6 +5324,7 @@
               </w:rPr>
               <w:t xml:space="preserve">        </w:t>
             </w:r>
+            <w:proofErr w:type="spellStart"/>
             <w:r>
               <w:rPr>
                 <w:rFonts w:ascii="Arial" w:hAnsi="Arial" w:cs="Arial"/>
@@ -5180,12 +5335,10 @@
                 <w:szCs w:val="16"/>
                 <w:lang w:val="es-CO"/>
               </w:rPr>
-              <w:t>Area de Nómina</w:t>
-            </w:r>
-          </w:p>
-          <w:p>
-            <w:pPr>
-              <w:jc w:val="left"/>
+              <w:t>Area</w:t>
+            </w:r>
+            <w:proofErr w:type="spellEnd"/>
+            <w:r>
               <w:rPr>
                 <w:rFonts w:ascii="Arial" w:hAnsi="Arial" w:cs="Arial"/>
                 <w:b/>
@@ -5195,7 +5348,8 @@
                 <w:szCs w:val="16"/>
                 <w:lang w:val="es-CO"/>
               </w:rPr>
-            </w:pPr>
+              <w:t xml:space="preserve"> de Nómina</w:t>
+            </w:r>
           </w:p>
           <w:p>
             <w:pPr>
@@ -5280,7 +5434,10 @@
                 <w:lang w:val="es-CO"/>
               </w:rPr>
             </w:pPr>
-            <w:r>
+          </w:p>
+          <w:p>
+            <w:pPr>
+              <w:jc w:val="left"/>
               <w:rPr>
                 <w:rFonts w:ascii="Arial" w:hAnsi="Arial" w:cs="Arial"/>
                 <w:b/>
@@ -5290,7 +5447,32 @@
                 <w:szCs w:val="16"/>
                 <w:lang w:val="es-CO"/>
               </w:rPr>
-              <w:t xml:space="preserve">Vo.Bo. </w:t>
+            </w:pPr>
+            <w:proofErr w:type="spellStart"/>
+            <w:r>
+              <w:rPr>
+                <w:rFonts w:ascii="Arial" w:hAnsi="Arial" w:cs="Arial"/>
+                <w:b/>
+                <w:bCs/>
+                <w:color w:val="000000"/>
+                <w:sz w:val="16"/>
+                <w:szCs w:val="16"/>
+                <w:lang w:val="es-CO"/>
+              </w:rPr>
+              <w:t>Vo.Bo</w:t>
+            </w:r>
+            <w:proofErr w:type="spellEnd"/>
+            <w:r>
+              <w:rPr>
+                <w:rFonts w:ascii="Arial" w:hAnsi="Arial" w:cs="Arial"/>
+                <w:b/>
+                <w:bCs/>
+                <w:color w:val="000000"/>
+                <w:sz w:val="16"/>
+                <w:szCs w:val="16"/>
+                <w:lang w:val="es-CO"/>
+              </w:rPr>
+              <w:t xml:space="preserve">. </w:t>
             </w:r>
           </w:p>
           <w:p>
@@ -5362,7 +5544,7 @@
 </file>
 
 <file path=word/endnotes.xml><?xml version="1.0" encoding="utf-8"?>
-<w:endnotes xmlns:wpc="http://schemas.microsoft.com/office/word/2010/wordprocessingCanvas" xmlns:cx="http://schemas.microsoft.com/office/drawing/2014/chartex" xmlns:cx1="http://schemas.microsoft.com/office/drawing/2015/9/8/chartex" xmlns:cx2="http://schemas.microsoft.com/office/drawing/2015/10/21/chartex" xmlns:cx3="http://schemas.microsoft.com/office/drawing/2016/5/9/chartex" xmlns:cx4="http://schemas.microsoft.com/office/drawing/2016/5/10/chartex" xmlns:cx5="http://schemas.microsoft.com/office/drawing/2016/5/11/chartex" xmlns:cx6="http://schemas.microsoft.com/office/drawing/2016/5/12/chartex" xmlns:cx7="http://schemas.microsoft.com/office/drawing/2016/5/13/chartex" xmlns:cx8="http://schemas.microsoft.com/office/drawing/2016/5/14/chartex" xmlns:mc="http://schemas.openxmlformats.org/markup-compatibility/2006" xmlns:aink="http://schemas.microsoft.com/office/drawing/2016/ink" xmlns:am3d="http://schemas.microsoft.com/office/drawing/2017/model3d" xmlns:o="urn:schemas-microsoft-com:office:office" xmlns:r="http://schemas.openxmlformats.org/officeDocument/2006/relationships" xmlns:m="http://schemas.openxmlformats.org/officeDocument/2006/math" xmlns:v="urn:schemas-microsoft-com:vml" xmlns:wp14="http://schemas.microsoft.com/office/word/2010/wordprocessingDrawing" xmlns:wp="http://schemas.openxmlformats.org/drawingml/2006/wordprocessingDrawing" xmlns:w10="urn:schemas-microsoft-com:office:word" xmlns:w="http://schemas.openxmlformats.org/wordprocessingml/2006/main" xmlns:w14="http://schemas.microsoft.com/office/word/2010/wordml" xmlns:w15="http://schemas.microsoft.com/office/word/2012/wordml" xmlns:w16cex="http://schemas.microsoft.com/office/word/2018/wordml/cex" xmlns:w16cid="http://schemas.microsoft.com/office/word/2016/wordml/cid" xmlns:w16="http://schemas.microsoft.com/office/word/2018/wordml" xmlns:w16se="http://schemas.microsoft.com/office/word/2015/wordml/symex" xmlns:wpg="http://schemas.microsoft.com/office/word/2010/wordprocessingGroup" xmlns:wpi="http://schemas.microsoft.com/office/word/2010/wordprocessingInk" xmlns:wne="http://schemas.microsoft.com/office/word/2006/wordml" xmlns:wps="http://schemas.microsoft.com/office/word/2010/wordprocessingShape" mc:Ignorable="w14 w15 w16se w16cid w16 w16cex wp14">
+<w:endnotes xmlns:wpc="http://schemas.microsoft.com/office/word/2010/wordprocessingCanvas" xmlns:mc="http://schemas.openxmlformats.org/markup-compatibility/2006" xmlns:o="urn:schemas-microsoft-com:office:office" xmlns:r="http://schemas.openxmlformats.org/officeDocument/2006/relationships" xmlns:m="http://schemas.openxmlformats.org/officeDocument/2006/math" xmlns:v="urn:schemas-microsoft-com:vml" xmlns:wp14="http://schemas.microsoft.com/office/word/2010/wordprocessingDrawing" xmlns:wp="http://schemas.openxmlformats.org/drawingml/2006/wordprocessingDrawing" xmlns:w10="urn:schemas-microsoft-com:office:word" xmlns:w="http://schemas.openxmlformats.org/wordprocessingml/2006/main" xmlns:w14="http://schemas.microsoft.com/office/word/2010/wordml" xmlns:w15="http://schemas.microsoft.com/office/word/2012/wordml" xmlns:wpg="http://schemas.microsoft.com/office/word/2010/wordprocessingGroup" xmlns:wpi="http://schemas.microsoft.com/office/word/2010/wordprocessingInk" xmlns:wne="http://schemas.microsoft.com/office/word/2006/wordml" xmlns:wps="http://schemas.microsoft.com/office/word/2010/wordprocessingShape" mc:Ignorable="w14 w15 wp14">
   <w:endnote w:type="separator" w:id="-1">
     <w:p>
       <w:r>
@@ -5381,7 +5563,7 @@
 </file>
 
 <file path=word/footer1.xml><?xml version="1.0" encoding="utf-8"?>
-<w:ftr xmlns:wpc="http://schemas.microsoft.com/office/word/2010/wordprocessingCanvas" xmlns:cx="http://schemas.microsoft.com/office/drawing/2014/chartex" xmlns:cx1="http://schemas.microsoft.com/office/drawing/2015/9/8/chartex" xmlns:cx2="http://schemas.microsoft.com/office/drawing/2015/10/21/chartex" xmlns:cx3="http://schemas.microsoft.com/office/drawing/2016/5/9/chartex" xmlns:cx4="http://schemas.microsoft.com/office/drawing/2016/5/10/chartex" xmlns:cx5="http://schemas.microsoft.com/office/drawing/2016/5/11/chartex" xmlns:cx6="http://schemas.microsoft.com/office/drawing/2016/5/12/chartex" xmlns:cx7="http://schemas.microsoft.com/office/drawing/2016/5/13/chartex" xmlns:cx8="http://schemas.microsoft.com/office/drawing/2016/5/14/chartex" xmlns:mc="http://schemas.openxmlformats.org/markup-compatibility/2006" xmlns:aink="http://schemas.microsoft.com/office/drawing/2016/ink" xmlns:am3d="http://schemas.microsoft.com/office/drawing/2017/model3d" xmlns:o="urn:schemas-microsoft-com:office:office" xmlns:r="http://schemas.openxmlformats.org/officeDocument/2006/relationships" xmlns:m="http://schemas.openxmlformats.org/officeDocument/2006/math" xmlns:v="urn:schemas-microsoft-com:vml" xmlns:wp14="http://schemas.microsoft.com/office/word/2010/wordprocessingDrawing" xmlns:wp="http://schemas.openxmlformats.org/drawingml/2006/wordprocessingDrawing" xmlns:w10="urn:schemas-microsoft-com:office:word" xmlns:w="http://schemas.openxmlformats.org/wordprocessingml/2006/main" xmlns:w14="http://schemas.microsoft.com/office/word/2010/wordml" xmlns:w15="http://schemas.microsoft.com/office/word/2012/wordml" xmlns:w16cex="http://schemas.microsoft.com/office/word/2018/wordml/cex" xmlns:w16cid="http://schemas.microsoft.com/office/word/2016/wordml/cid" xmlns:w16="http://schemas.microsoft.com/office/word/2018/wordml" xmlns:w16se="http://schemas.microsoft.com/office/word/2015/wordml/symex" xmlns:wpg="http://schemas.microsoft.com/office/word/2010/wordprocessingGroup" xmlns:wpi="http://schemas.microsoft.com/office/word/2010/wordprocessingInk" xmlns:wne="http://schemas.microsoft.com/office/word/2006/wordml" xmlns:wps="http://schemas.microsoft.com/office/word/2010/wordprocessingShape" mc:Ignorable="w14 w15 w16se w16cid w16 w16cex wp14">
+<w:ftr xmlns:wpc="http://schemas.microsoft.com/office/word/2010/wordprocessingCanvas" xmlns:mc="http://schemas.openxmlformats.org/markup-compatibility/2006" xmlns:o="urn:schemas-microsoft-com:office:office" xmlns:r="http://schemas.openxmlformats.org/officeDocument/2006/relationships" xmlns:m="http://schemas.openxmlformats.org/officeDocument/2006/math" xmlns:v="urn:schemas-microsoft-com:vml" xmlns:wp14="http://schemas.microsoft.com/office/word/2010/wordprocessingDrawing" xmlns:wp="http://schemas.openxmlformats.org/drawingml/2006/wordprocessingDrawing" xmlns:w10="urn:schemas-microsoft-com:office:word" xmlns:w="http://schemas.openxmlformats.org/wordprocessingml/2006/main" xmlns:w14="http://schemas.microsoft.com/office/word/2010/wordml" xmlns:w15="http://schemas.microsoft.com/office/word/2012/wordml" xmlns:wpg="http://schemas.microsoft.com/office/word/2010/wordprocessingGroup" xmlns:wpi="http://schemas.microsoft.com/office/word/2010/wordprocessingInk" xmlns:wne="http://schemas.microsoft.com/office/word/2006/wordml" xmlns:wps="http://schemas.microsoft.com/office/word/2010/wordprocessingShape" mc:Ignorable="w14 w15 wp14">
   <w:p>
     <w:pPr>
       <w:pStyle w:val="Piedepgina"/>
@@ -5441,7 +5623,7 @@
 </file>
 
 <file path=word/footer2.xml><?xml version="1.0" encoding="utf-8"?>
-<w:ftr xmlns:wpc="http://schemas.microsoft.com/office/word/2010/wordprocessingCanvas" xmlns:cx="http://schemas.microsoft.com/office/drawing/2014/chartex" xmlns:cx1="http://schemas.microsoft.com/office/drawing/2015/9/8/chartex" xmlns:cx2="http://schemas.microsoft.com/office/drawing/2015/10/21/chartex" xmlns:cx3="http://schemas.microsoft.com/office/drawing/2016/5/9/chartex" xmlns:cx4="http://schemas.microsoft.com/office/drawing/2016/5/10/chartex" xmlns:cx5="http://schemas.microsoft.com/office/drawing/2016/5/11/chartex" xmlns:cx6="http://schemas.microsoft.com/office/drawing/2016/5/12/chartex" xmlns:cx7="http://schemas.microsoft.com/office/drawing/2016/5/13/chartex" xmlns:cx8="http://schemas.microsoft.com/office/drawing/2016/5/14/chartex" xmlns:mc="http://schemas.openxmlformats.org/markup-compatibility/2006" xmlns:aink="http://schemas.microsoft.com/office/drawing/2016/ink" xmlns:am3d="http://schemas.microsoft.com/office/drawing/2017/model3d" xmlns:o="urn:schemas-microsoft-com:office:office" xmlns:r="http://schemas.openxmlformats.org/officeDocument/2006/relationships" xmlns:m="http://schemas.openxmlformats.org/officeDocument/2006/math" xmlns:v="urn:schemas-microsoft-com:vml" xmlns:wp14="http://schemas.microsoft.com/office/word/2010/wordprocessingDrawing" xmlns:wp="http://schemas.openxmlformats.org/drawingml/2006/wordprocessingDrawing" xmlns:w10="urn:schemas-microsoft-com:office:word" xmlns:w="http://schemas.openxmlformats.org/wordprocessingml/2006/main" xmlns:w14="http://schemas.microsoft.com/office/word/2010/wordml" xmlns:w15="http://schemas.microsoft.com/office/word/2012/wordml" xmlns:w16cex="http://schemas.microsoft.com/office/word/2018/wordml/cex" xmlns:w16cid="http://schemas.microsoft.com/office/word/2016/wordml/cid" xmlns:w16="http://schemas.microsoft.com/office/word/2018/wordml" xmlns:w16se="http://schemas.microsoft.com/office/word/2015/wordml/symex" xmlns:wpg="http://schemas.microsoft.com/office/word/2010/wordprocessingGroup" xmlns:wpi="http://schemas.microsoft.com/office/word/2010/wordprocessingInk" xmlns:wne="http://schemas.microsoft.com/office/word/2006/wordml" xmlns:wps="http://schemas.microsoft.com/office/word/2010/wordprocessingShape" mc:Ignorable="w14 w15 w16se w16cid w16 w16cex wp14">
+<w:ftr xmlns:wpc="http://schemas.microsoft.com/office/word/2010/wordprocessingCanvas" xmlns:mc="http://schemas.openxmlformats.org/markup-compatibility/2006" xmlns:o="urn:schemas-microsoft-com:office:office" xmlns:r="http://schemas.openxmlformats.org/officeDocument/2006/relationships" xmlns:m="http://schemas.openxmlformats.org/officeDocument/2006/math" xmlns:v="urn:schemas-microsoft-com:vml" xmlns:wp14="http://schemas.microsoft.com/office/word/2010/wordprocessingDrawing" xmlns:wp="http://schemas.openxmlformats.org/drawingml/2006/wordprocessingDrawing" xmlns:w10="urn:schemas-microsoft-com:office:word" xmlns:w="http://schemas.openxmlformats.org/wordprocessingml/2006/main" xmlns:w14="http://schemas.microsoft.com/office/word/2010/wordml" xmlns:w15="http://schemas.microsoft.com/office/word/2012/wordml" xmlns:wpg="http://schemas.microsoft.com/office/word/2010/wordprocessingGroup" xmlns:wpi="http://schemas.microsoft.com/office/word/2010/wordprocessingInk" xmlns:wne="http://schemas.microsoft.com/office/word/2006/wordml" xmlns:wps="http://schemas.microsoft.com/office/word/2010/wordprocessingShape" mc:Ignorable="w14 w15 wp14">
   <w:p>
     <w:pPr>
       <w:rPr>
@@ -5452,7 +5634,7 @@
     <w:r>
       <w:rPr>
         <w:noProof/>
-        <w:lang w:val="es-ES"/>
+        <w:lang w:val="es-CO" w:eastAsia="es-CO"/>
       </w:rPr>
       <w:drawing>
         <wp:anchor distT="0" distB="0" distL="114300" distR="114300" simplePos="0" relativeHeight="251666432" behindDoc="0" locked="0" layoutInCell="1" allowOverlap="1" wp14:anchorId="73220799" wp14:editId="162091BC">
@@ -5542,7 +5724,7 @@
 </file>
 
 <file path=word/footnotes.xml><?xml version="1.0" encoding="utf-8"?>
-<w:footnotes xmlns:wpc="http://schemas.microsoft.com/office/word/2010/wordprocessingCanvas" xmlns:cx="http://schemas.microsoft.com/office/drawing/2014/chartex" xmlns:cx1="http://schemas.microsoft.com/office/drawing/2015/9/8/chartex" xmlns:cx2="http://schemas.microsoft.com/office/drawing/2015/10/21/chartex" xmlns:cx3="http://schemas.microsoft.com/office/drawing/2016/5/9/chartex" xmlns:cx4="http://schemas.microsoft.com/office/drawing/2016/5/10/chartex" xmlns:cx5="http://schemas.microsoft.com/office/drawing/2016/5/11/chartex" xmlns:cx6="http://schemas.microsoft.com/office/drawing/2016/5/12/chartex" xmlns:cx7="http://schemas.microsoft.com/office/drawing/2016/5/13/chartex" xmlns:cx8="http://schemas.microsoft.com/office/drawing/2016/5/14/chartex" xmlns:mc="http://schemas.openxmlformats.org/markup-compatibility/2006" xmlns:aink="http://schemas.microsoft.com/office/drawing/2016/ink" xmlns:am3d="http://schemas.microsoft.com/office/drawing/2017/model3d" xmlns:o="urn:schemas-microsoft-com:office:office" xmlns:r="http://schemas.openxmlformats.org/officeDocument/2006/relationships" xmlns:m="http://schemas.openxmlformats.org/officeDocument/2006/math" xmlns:v="urn:schemas-microsoft-com:vml" xmlns:wp14="http://schemas.microsoft.com/office/word/2010/wordprocessingDrawing" xmlns:wp="http://schemas.openxmlformats.org/drawingml/2006/wordprocessingDrawing" xmlns:w10="urn:schemas-microsoft-com:office:word" xmlns:w="http://schemas.openxmlformats.org/wordprocessingml/2006/main" xmlns:w14="http://schemas.microsoft.com/office/word/2010/wordml" xmlns:w15="http://schemas.microsoft.com/office/word/2012/wordml" xmlns:w16cex="http://schemas.microsoft.com/office/word/2018/wordml/cex" xmlns:w16cid="http://schemas.microsoft.com/office/word/2016/wordml/cid" xmlns:w16="http://schemas.microsoft.com/office/word/2018/wordml" xmlns:w16se="http://schemas.microsoft.com/office/word/2015/wordml/symex" xmlns:wpg="http://schemas.microsoft.com/office/word/2010/wordprocessingGroup" xmlns:wpi="http://schemas.microsoft.com/office/word/2010/wordprocessingInk" xmlns:wne="http://schemas.microsoft.com/office/word/2006/wordml" xmlns:wps="http://schemas.microsoft.com/office/word/2010/wordprocessingShape" mc:Ignorable="w14 w15 w16se w16cid w16 w16cex wp14">
+<w:footnotes xmlns:wpc="http://schemas.microsoft.com/office/word/2010/wordprocessingCanvas" xmlns:mc="http://schemas.openxmlformats.org/markup-compatibility/2006" xmlns:o="urn:schemas-microsoft-com:office:office" xmlns:r="http://schemas.openxmlformats.org/officeDocument/2006/relationships" xmlns:m="http://schemas.openxmlformats.org/officeDocument/2006/math" xmlns:v="urn:schemas-microsoft-com:vml" xmlns:wp14="http://schemas.microsoft.com/office/word/2010/wordprocessingDrawing" xmlns:wp="http://schemas.openxmlformats.org/drawingml/2006/wordprocessingDrawing" xmlns:w10="urn:schemas-microsoft-com:office:word" xmlns:w="http://schemas.openxmlformats.org/wordprocessingml/2006/main" xmlns:w14="http://schemas.microsoft.com/office/word/2010/wordml" xmlns:w15="http://schemas.microsoft.com/office/word/2012/wordml" xmlns:wpg="http://schemas.microsoft.com/office/word/2010/wordprocessingGroup" xmlns:wpi="http://schemas.microsoft.com/office/word/2010/wordprocessingInk" xmlns:wne="http://schemas.microsoft.com/office/word/2006/wordml" xmlns:wps="http://schemas.microsoft.com/office/word/2010/wordprocessingShape" mc:Ignorable="w14 w15 wp14">
   <w:footnote w:type="separator" w:id="-1">
     <w:p>
       <w:r>
@@ -5561,7 +5743,7 @@
 </file>
 
 <file path=word/header1.xml><?xml version="1.0" encoding="utf-8"?>
-<w:hdr xmlns:wpc="http://schemas.microsoft.com/office/word/2010/wordprocessingCanvas" xmlns:cx="http://schemas.microsoft.com/office/drawing/2014/chartex" xmlns:cx1="http://schemas.microsoft.com/office/drawing/2015/9/8/chartex" xmlns:cx2="http://schemas.microsoft.com/office/drawing/2015/10/21/chartex" xmlns:cx3="http://schemas.microsoft.com/office/drawing/2016/5/9/chartex" xmlns:cx4="http://schemas.microsoft.com/office/drawing/2016/5/10/chartex" xmlns:cx5="http://schemas.microsoft.com/office/drawing/2016/5/11/chartex" xmlns:cx6="http://schemas.microsoft.com/office/drawing/2016/5/12/chartex" xmlns:cx7="http://schemas.microsoft.com/office/drawing/2016/5/13/chartex" xmlns:cx8="http://schemas.microsoft.com/office/drawing/2016/5/14/chartex" xmlns:mc="http://schemas.openxmlformats.org/markup-compatibility/2006" xmlns:aink="http://schemas.microsoft.com/office/drawing/2016/ink" xmlns:am3d="http://schemas.microsoft.com/office/drawing/2017/model3d" xmlns:o="urn:schemas-microsoft-com:office:office" xmlns:r="http://schemas.openxmlformats.org/officeDocument/2006/relationships" xmlns:m="http://schemas.openxmlformats.org/officeDocument/2006/math" xmlns:v="urn:schemas-microsoft-com:vml" xmlns:wp14="http://schemas.microsoft.com/office/word/2010/wordprocessingDrawing" xmlns:wp="http://schemas.openxmlformats.org/drawingml/2006/wordprocessingDrawing" xmlns:w10="urn:schemas-microsoft-com:office:word" xmlns:w="http://schemas.openxmlformats.org/wordprocessingml/2006/main" xmlns:w14="http://schemas.microsoft.com/office/word/2010/wordml" xmlns:w15="http://schemas.microsoft.com/office/word/2012/wordml" xmlns:w16cex="http://schemas.microsoft.com/office/word/2018/wordml/cex" xmlns:w16cid="http://schemas.microsoft.com/office/word/2016/wordml/cid" xmlns:w16="http://schemas.microsoft.com/office/word/2018/wordml" xmlns:w16se="http://schemas.microsoft.com/office/word/2015/wordml/symex" xmlns:wpg="http://schemas.microsoft.com/office/word/2010/wordprocessingGroup" xmlns:wpi="http://schemas.microsoft.com/office/word/2010/wordprocessingInk" xmlns:wne="http://schemas.microsoft.com/office/word/2006/wordml" xmlns:wps="http://schemas.microsoft.com/office/word/2010/wordprocessingShape" mc:Ignorable="w14 w15 w16se w16cid w16 w16cex wp14">
+<w:hdr xmlns:wpc="http://schemas.microsoft.com/office/word/2010/wordprocessingCanvas" xmlns:mc="http://schemas.openxmlformats.org/markup-compatibility/2006" xmlns:o="urn:schemas-microsoft-com:office:office" xmlns:r="http://schemas.openxmlformats.org/officeDocument/2006/relationships" xmlns:m="http://schemas.openxmlformats.org/officeDocument/2006/math" xmlns:v="urn:schemas-microsoft-com:vml" xmlns:wp14="http://schemas.microsoft.com/office/word/2010/wordprocessingDrawing" xmlns:wp="http://schemas.openxmlformats.org/drawingml/2006/wordprocessingDrawing" xmlns:w10="urn:schemas-microsoft-com:office:word" xmlns:w="http://schemas.openxmlformats.org/wordprocessingml/2006/main" xmlns:w14="http://schemas.microsoft.com/office/word/2010/wordml" xmlns:w15="http://schemas.microsoft.com/office/word/2012/wordml" xmlns:wpg="http://schemas.microsoft.com/office/word/2010/wordprocessingGroup" xmlns:wpi="http://schemas.microsoft.com/office/word/2010/wordprocessingInk" xmlns:wne="http://schemas.microsoft.com/office/word/2006/wordml" xmlns:wps="http://schemas.microsoft.com/office/word/2010/wordprocessingShape" mc:Ignorable="w14 w15 wp14">
   <w:p>
     <w:pPr>
       <w:pStyle w:val="Encabezado"/>
@@ -5572,31 +5754,30 @@
       <w:jc w:val="left"/>
       <w:rPr>
         <w:b/>
-        <w:sz w:val="26"/>
-        <w:szCs w:val="26"/>
+        <w:sz w:val="24"/>
       </w:rPr>
     </w:pPr>
     <w:r>
       <w:rPr>
         <w:noProof/>
-        <w:lang w:val="es-ES"/>
+        <w:lang w:val="es-CO" w:eastAsia="es-CO"/>
       </w:rPr>
       <w:drawing>
-        <wp:anchor distT="0" distB="0" distL="114300" distR="114300" simplePos="0" relativeHeight="251665407" behindDoc="1" locked="0" layoutInCell="1" allowOverlap="1" wp14:anchorId="41C6B92F" wp14:editId="022269BB">
+        <wp:anchor distT="0" distB="0" distL="114300" distR="114300" simplePos="0" relativeHeight="251665407" behindDoc="1" locked="0" layoutInCell="1" allowOverlap="1" wp14:anchorId="41C6B92F" wp14:editId="050CE533">
           <wp:simplePos x="0" y="0"/>
           <wp:positionH relativeFrom="column">
-            <wp:posOffset>-800100</wp:posOffset>
+            <wp:posOffset>-796290</wp:posOffset>
           </wp:positionH>
           <wp:positionV relativeFrom="paragraph">
             <wp:posOffset>-36195</wp:posOffset>
           </wp:positionV>
-          <wp:extent cx="7787640" cy="800100"/>
-          <wp:effectExtent l="0" t="0" r="10160" b="12700"/>
+          <wp:extent cx="7787640" cy="733425"/>
+          <wp:effectExtent l="0" t="0" r="3810" b="9525"/>
           <wp:wrapThrough wrapText="bothSides">
             <wp:wrapPolygon edited="0">
               <wp:start x="0" y="0"/>
-              <wp:lineTo x="0" y="21257"/>
-              <wp:lineTo x="21558" y="21257"/>
+              <wp:lineTo x="0" y="21319"/>
+              <wp:lineTo x="21558" y="21319"/>
               <wp:lineTo x="21558" y="0"/>
               <wp:lineTo x="0" y="0"/>
             </wp:wrapPolygon>
@@ -5630,7 +5811,7 @@
                 <pic:spPr bwMode="auto">
                   <a:xfrm>
                     <a:off x="0" y="0"/>
-                    <a:ext cx="7787640" cy="800100"/>
+                    <a:ext cx="7787640" cy="733425"/>
                   </a:xfrm>
                   <a:prstGeom prst="rect">
                     <a:avLst/>
@@ -5660,35 +5841,6 @@
       </w:rPr>
       <w:t xml:space="preserve">                                      </w:t>
     </w:r>
-  </w:p>
-  <w:p>
-    <w:pPr>
-      <w:pStyle w:val="Encabezado"/>
-      <w:tabs>
-        <w:tab w:val="left" w:pos="3056"/>
-      </w:tabs>
-      <w:ind w:left="-142"/>
-      <w:jc w:val="center"/>
-      <w:rPr>
-        <w:b/>
-        <w:sz w:val="26"/>
-        <w:szCs w:val="26"/>
-      </w:rPr>
-    </w:pPr>
-  </w:p>
-  <w:p>
-    <w:pPr>
-      <w:pStyle w:val="Encabezado"/>
-      <w:tabs>
-        <w:tab w:val="left" w:pos="3056"/>
-      </w:tabs>
-      <w:ind w:left="-142"/>
-      <w:jc w:val="center"/>
-      <w:rPr>
-        <w:b/>
-        <w:sz w:val="24"/>
-      </w:rPr>
-    </w:pPr>
     <w:r>
       <w:rPr>
         <w:b/>
@@ -5742,8 +5894,8 @@
 </file>
 
 <file path=word/numbering.xml><?xml version="1.0" encoding="utf-8"?>
-<w:numbering xmlns:wpc="http://schemas.microsoft.com/office/word/2010/wordprocessingCanvas" xmlns:cx="http://schemas.microsoft.com/office/drawing/2014/chartex" xmlns:cx1="http://schemas.microsoft.com/office/drawing/2015/9/8/chartex" xmlns:cx2="http://schemas.microsoft.com/office/drawing/2015/10/21/chartex" xmlns:cx3="http://schemas.microsoft.com/office/drawing/2016/5/9/chartex" xmlns:cx4="http://schemas.microsoft.com/office/drawing/2016/5/10/chartex" xmlns:cx5="http://schemas.microsoft.com/office/drawing/2016/5/11/chartex" xmlns:cx6="http://schemas.microsoft.com/office/drawing/2016/5/12/chartex" xmlns:cx7="http://schemas.microsoft.com/office/drawing/2016/5/13/chartex" xmlns:cx8="http://schemas.microsoft.com/office/drawing/2016/5/14/chartex" xmlns:mc="http://schemas.openxmlformats.org/markup-compatibility/2006" xmlns:aink="http://schemas.microsoft.com/office/drawing/2016/ink" xmlns:am3d="http://schemas.microsoft.com/office/drawing/2017/model3d" xmlns:o="urn:schemas-microsoft-com:office:office" xmlns:r="http://schemas.openxmlformats.org/officeDocument/2006/relationships" xmlns:m="http://schemas.openxmlformats.org/officeDocument/2006/math" xmlns:v="urn:schemas-microsoft-com:vml" xmlns:wp14="http://schemas.microsoft.com/office/word/2010/wordprocessingDrawing" xmlns:wp="http://schemas.openxmlformats.org/drawingml/2006/wordprocessingDrawing" xmlns:w10="urn:schemas-microsoft-com:office:word" xmlns:w="http://schemas.openxmlformats.org/wordprocessingml/2006/main" xmlns:w14="http://schemas.microsoft.com/office/word/2010/wordml" xmlns:w15="http://schemas.microsoft.com/office/word/2012/wordml" xmlns:w16cex="http://schemas.microsoft.com/office/word/2018/wordml/cex" xmlns:w16cid="http://schemas.microsoft.com/office/word/2016/wordml/cid" xmlns:w16="http://schemas.microsoft.com/office/word/2018/wordml" xmlns:w16se="http://schemas.microsoft.com/office/word/2015/wordml/symex" xmlns:wpg="http://schemas.microsoft.com/office/word/2010/wordprocessingGroup" xmlns:wpi="http://schemas.microsoft.com/office/word/2010/wordprocessingInk" xmlns:wne="http://schemas.microsoft.com/office/word/2006/wordml" xmlns:wps="http://schemas.microsoft.com/office/word/2010/wordprocessingShape" mc:Ignorable="w14 w15 w16se w16cid w16 w16cex wp14">
-  <w:abstractNum w:abstractNumId="0" w15:restartNumberingAfterBreak="0">
+<w:numbering xmlns:wpc="http://schemas.microsoft.com/office/word/2010/wordprocessingCanvas" xmlns:mc="http://schemas.openxmlformats.org/markup-compatibility/2006" xmlns:o="urn:schemas-microsoft-com:office:office" xmlns:r="http://schemas.openxmlformats.org/officeDocument/2006/relationships" xmlns:m="http://schemas.openxmlformats.org/officeDocument/2006/math" xmlns:v="urn:schemas-microsoft-com:vml" xmlns:wp14="http://schemas.microsoft.com/office/word/2010/wordprocessingDrawing" xmlns:wp="http://schemas.openxmlformats.org/drawingml/2006/wordprocessingDrawing" xmlns:w10="urn:schemas-microsoft-com:office:word" xmlns:w="http://schemas.openxmlformats.org/wordprocessingml/2006/main" xmlns:w14="http://schemas.microsoft.com/office/word/2010/wordml" xmlns:w15="http://schemas.microsoft.com/office/word/2012/wordml" xmlns:wpg="http://schemas.microsoft.com/office/word/2010/wordprocessingGroup" xmlns:wpi="http://schemas.microsoft.com/office/word/2010/wordprocessingInk" xmlns:wne="http://schemas.microsoft.com/office/word/2006/wordml" xmlns:wps="http://schemas.microsoft.com/office/word/2010/wordprocessingShape" mc:Ignorable="w14 w15 wp14">
+  <w:abstractNum w:abstractNumId="0">
     <w:nsid w:val="FFFFFF7E"/>
     <w:multiLevelType w:val="singleLevel"/>
     <w:tmpl w:val="35962940"/>
@@ -5761,7 +5913,7 @@
       </w:pPr>
     </w:lvl>
   </w:abstractNum>
-  <w:abstractNum w:abstractNumId="1" w15:restartNumberingAfterBreak="0">
+  <w:abstractNum w:abstractNumId="1">
     <w:nsid w:val="FFFFFF7F"/>
     <w:multiLevelType w:val="singleLevel"/>
     <w:tmpl w:val="1286EC82"/>
@@ -5779,7 +5931,7 @@
       </w:pPr>
     </w:lvl>
   </w:abstractNum>
-  <w:abstractNum w:abstractNumId="2" w15:restartNumberingAfterBreak="0">
+  <w:abstractNum w:abstractNumId="2">
     <w:nsid w:val="02191633"/>
     <w:multiLevelType w:val="hybridMultilevel"/>
     <w:tmpl w:val="AF283BF8"/>
@@ -5892,7 +6044,7 @@
       </w:rPr>
     </w:lvl>
   </w:abstractNum>
-  <w:abstractNum w:abstractNumId="3" w15:restartNumberingAfterBreak="0">
+  <w:abstractNum w:abstractNumId="3">
     <w:nsid w:val="07963B8F"/>
     <w:multiLevelType w:val="hybridMultilevel"/>
     <w:tmpl w:val="524801D6"/>
@@ -6005,7 +6157,7 @@
       </w:rPr>
     </w:lvl>
   </w:abstractNum>
-  <w:abstractNum w:abstractNumId="4" w15:restartNumberingAfterBreak="0">
+  <w:abstractNum w:abstractNumId="4">
     <w:nsid w:val="1268585E"/>
     <w:multiLevelType w:val="hybridMultilevel"/>
     <w:tmpl w:val="B4A00822"/>
@@ -6118,7 +6270,7 @@
       </w:rPr>
     </w:lvl>
   </w:abstractNum>
-  <w:abstractNum w:abstractNumId="5" w15:restartNumberingAfterBreak="0">
+  <w:abstractNum w:abstractNumId="5">
     <w:nsid w:val="1D1F5F63"/>
     <w:multiLevelType w:val="hybridMultilevel"/>
     <w:tmpl w:val="56BE153C"/>
@@ -6231,7 +6383,7 @@
       </w:rPr>
     </w:lvl>
   </w:abstractNum>
-  <w:abstractNum w:abstractNumId="6" w15:restartNumberingAfterBreak="0">
+  <w:abstractNum w:abstractNumId="6">
     <w:nsid w:val="269319E1"/>
     <w:multiLevelType w:val="hybridMultilevel"/>
     <w:tmpl w:val="29447ED0"/>
@@ -6344,7 +6496,7 @@
       </w:rPr>
     </w:lvl>
   </w:abstractNum>
-  <w:abstractNum w:abstractNumId="7" w15:restartNumberingAfterBreak="0">
+  <w:abstractNum w:abstractNumId="7">
     <w:nsid w:val="28934A8A"/>
     <w:multiLevelType w:val="hybridMultilevel"/>
     <w:tmpl w:val="8CE0CE84"/>
@@ -6457,7 +6609,7 @@
       </w:rPr>
     </w:lvl>
   </w:abstractNum>
-  <w:abstractNum w:abstractNumId="8" w15:restartNumberingAfterBreak="0">
+  <w:abstractNum w:abstractNumId="8">
     <w:nsid w:val="28AB6BF9"/>
     <w:multiLevelType w:val="hybridMultilevel"/>
     <w:tmpl w:val="17CE7B6A"/>
@@ -6570,7 +6722,7 @@
       </w:rPr>
     </w:lvl>
   </w:abstractNum>
-  <w:abstractNum w:abstractNumId="9" w15:restartNumberingAfterBreak="0">
+  <w:abstractNum w:abstractNumId="9">
     <w:nsid w:val="28AE4917"/>
     <w:multiLevelType w:val="multilevel"/>
     <w:tmpl w:val="56BE153C"/>
@@ -6683,7 +6835,7 @@
       </w:rPr>
     </w:lvl>
   </w:abstractNum>
-  <w:abstractNum w:abstractNumId="10" w15:restartNumberingAfterBreak="0">
+  <w:abstractNum w:abstractNumId="10">
     <w:nsid w:val="2CE57E30"/>
     <w:multiLevelType w:val="hybridMultilevel"/>
     <w:tmpl w:val="98C68C6E"/>
@@ -6796,7 +6948,7 @@
       </w:rPr>
     </w:lvl>
   </w:abstractNum>
-  <w:abstractNum w:abstractNumId="11" w15:restartNumberingAfterBreak="0">
+  <w:abstractNum w:abstractNumId="11">
     <w:nsid w:val="32A9400C"/>
     <w:multiLevelType w:val="hybridMultilevel"/>
     <w:tmpl w:val="C0F2929E"/>
@@ -6909,7 +7061,7 @@
       </w:rPr>
     </w:lvl>
   </w:abstractNum>
-  <w:abstractNum w:abstractNumId="12" w15:restartNumberingAfterBreak="0">
+  <w:abstractNum w:abstractNumId="12">
     <w:nsid w:val="365D495A"/>
     <w:multiLevelType w:val="hybridMultilevel"/>
     <w:tmpl w:val="833E5C30"/>
@@ -7022,7 +7174,7 @@
       </w:rPr>
     </w:lvl>
   </w:abstractNum>
-  <w:abstractNum w:abstractNumId="13" w15:restartNumberingAfterBreak="0">
+  <w:abstractNum w:abstractNumId="13">
     <w:nsid w:val="3ADF3EB7"/>
     <w:multiLevelType w:val="hybridMultilevel"/>
     <w:tmpl w:val="767CDF6C"/>
@@ -7135,7 +7287,7 @@
       </w:rPr>
     </w:lvl>
   </w:abstractNum>
-  <w:abstractNum w:abstractNumId="14" w15:restartNumberingAfterBreak="0">
+  <w:abstractNum w:abstractNumId="14">
     <w:nsid w:val="3D620B81"/>
     <w:multiLevelType w:val="hybridMultilevel"/>
     <w:tmpl w:val="1362F192"/>
@@ -7249,7 +7401,7 @@
       </w:rPr>
     </w:lvl>
   </w:abstractNum>
-  <w:abstractNum w:abstractNumId="15" w15:restartNumberingAfterBreak="0">
+  <w:abstractNum w:abstractNumId="15">
     <w:nsid w:val="3D650241"/>
     <w:multiLevelType w:val="multilevel"/>
     <w:tmpl w:val="6B38A7E6"/>
@@ -7362,7 +7514,7 @@
       </w:pPr>
     </w:lvl>
   </w:abstractNum>
-  <w:abstractNum w:abstractNumId="16" w15:restartNumberingAfterBreak="0">
+  <w:abstractNum w:abstractNumId="16">
     <w:nsid w:val="406C3CD4"/>
     <w:multiLevelType w:val="hybridMultilevel"/>
     <w:tmpl w:val="94481922"/>
@@ -7475,7 +7627,7 @@
       </w:rPr>
     </w:lvl>
   </w:abstractNum>
-  <w:abstractNum w:abstractNumId="17" w15:restartNumberingAfterBreak="0">
+  <w:abstractNum w:abstractNumId="17">
     <w:nsid w:val="447506F2"/>
     <w:multiLevelType w:val="hybridMultilevel"/>
     <w:tmpl w:val="661A7630"/>
@@ -7588,7 +7740,7 @@
       </w:rPr>
     </w:lvl>
   </w:abstractNum>
-  <w:abstractNum w:abstractNumId="18" w15:restartNumberingAfterBreak="0">
+  <w:abstractNum w:abstractNumId="18">
     <w:nsid w:val="46DF15CA"/>
     <w:multiLevelType w:val="hybridMultilevel"/>
     <w:tmpl w:val="33605212"/>
@@ -7701,7 +7853,7 @@
       </w:rPr>
     </w:lvl>
   </w:abstractNum>
-  <w:abstractNum w:abstractNumId="19" w15:restartNumberingAfterBreak="0">
+  <w:abstractNum w:abstractNumId="19">
     <w:nsid w:val="53C6160E"/>
     <w:multiLevelType w:val="hybridMultilevel"/>
     <w:tmpl w:val="92E24A92"/>
@@ -7814,7 +7966,7 @@
       </w:rPr>
     </w:lvl>
   </w:abstractNum>
-  <w:abstractNum w:abstractNumId="20" w15:restartNumberingAfterBreak="0">
+  <w:abstractNum w:abstractNumId="20">
     <w:nsid w:val="544F2B80"/>
     <w:multiLevelType w:val="multilevel"/>
     <w:tmpl w:val="3926BE58"/>
@@ -7936,7 +8088,7 @@
       </w:pPr>
     </w:lvl>
   </w:abstractNum>
-  <w:abstractNum w:abstractNumId="21" w15:restartNumberingAfterBreak="0">
+  <w:abstractNum w:abstractNumId="21">
     <w:nsid w:val="54951508"/>
     <w:multiLevelType w:val="hybridMultilevel"/>
     <w:tmpl w:val="1F9E6C42"/>
@@ -8049,7 +8201,7 @@
       </w:rPr>
     </w:lvl>
   </w:abstractNum>
-  <w:abstractNum w:abstractNumId="22" w15:restartNumberingAfterBreak="0">
+  <w:abstractNum w:abstractNumId="22">
     <w:nsid w:val="59195A17"/>
     <w:multiLevelType w:val="hybridMultilevel"/>
     <w:tmpl w:val="D7927304"/>
@@ -8162,7 +8314,7 @@
       </w:rPr>
     </w:lvl>
   </w:abstractNum>
-  <w:abstractNum w:abstractNumId="23" w15:restartNumberingAfterBreak="0">
+  <w:abstractNum w:abstractNumId="23">
     <w:nsid w:val="632144A2"/>
     <w:multiLevelType w:val="multilevel"/>
     <w:tmpl w:val="9446CA50"/>
@@ -8249,7 +8401,7 @@
       </w:pPr>
     </w:lvl>
   </w:abstractNum>
-  <w:abstractNum w:abstractNumId="24" w15:restartNumberingAfterBreak="0">
+  <w:abstractNum w:abstractNumId="24">
     <w:nsid w:val="68A84D93"/>
     <w:multiLevelType w:val="hybridMultilevel"/>
     <w:tmpl w:val="9A566F46"/>
@@ -8362,7 +8514,7 @@
       </w:rPr>
     </w:lvl>
   </w:abstractNum>
-  <w:abstractNum w:abstractNumId="25" w15:restartNumberingAfterBreak="0">
+  <w:abstractNum w:abstractNumId="25">
     <w:nsid w:val="6A6F003E"/>
     <w:multiLevelType w:val="multilevel"/>
     <w:tmpl w:val="0C0A001D"/>
@@ -8448,7 +8600,7 @@
       </w:pPr>
     </w:lvl>
   </w:abstractNum>
-  <w:abstractNum w:abstractNumId="26" w15:restartNumberingAfterBreak="0">
+  <w:abstractNum w:abstractNumId="26">
     <w:nsid w:val="6C1C418F"/>
     <w:multiLevelType w:val="hybridMultilevel"/>
     <w:tmpl w:val="AFB660F8"/>
@@ -8561,7 +8713,7 @@
       </w:rPr>
     </w:lvl>
   </w:abstractNum>
-  <w:abstractNum w:abstractNumId="27" w15:restartNumberingAfterBreak="0">
+  <w:abstractNum w:abstractNumId="27">
     <w:nsid w:val="6CA53B62"/>
     <w:multiLevelType w:val="hybridMultilevel"/>
     <w:tmpl w:val="A4281658"/>
@@ -8674,7 +8826,7 @@
       </w:rPr>
     </w:lvl>
   </w:abstractNum>
-  <w:abstractNum w:abstractNumId="28" w15:restartNumberingAfterBreak="0">
+  <w:abstractNum w:abstractNumId="28">
     <w:nsid w:val="6DD677E2"/>
     <w:multiLevelType w:val="hybridMultilevel"/>
     <w:tmpl w:val="B9B0322C"/>
@@ -8787,7 +8939,7 @@
       </w:rPr>
     </w:lvl>
   </w:abstractNum>
-  <w:abstractNum w:abstractNumId="29" w15:restartNumberingAfterBreak="0">
+  <w:abstractNum w:abstractNumId="29">
     <w:nsid w:val="74110465"/>
     <w:multiLevelType w:val="hybridMultilevel"/>
     <w:tmpl w:val="6A4093F2"/>
@@ -8900,7 +9052,7 @@
       </w:rPr>
     </w:lvl>
   </w:abstractNum>
-  <w:abstractNum w:abstractNumId="30" w15:restartNumberingAfterBreak="0">
+  <w:abstractNum w:abstractNumId="30">
     <w:nsid w:val="7D65718F"/>
     <w:multiLevelType w:val="hybridMultilevel"/>
     <w:tmpl w:val="BCB02E64"/>
@@ -9147,7 +9299,7 @@
 </file>
 
 <file path=word/styles.xml><?xml version="1.0" encoding="utf-8"?>
-<w:styles xmlns:mc="http://schemas.openxmlformats.org/markup-compatibility/2006" xmlns:r="http://schemas.openxmlformats.org/officeDocument/2006/relationships" xmlns:w="http://schemas.openxmlformats.org/wordprocessingml/2006/main" xmlns:w14="http://schemas.microsoft.com/office/word/2010/wordml" xmlns:w15="http://schemas.microsoft.com/office/word/2012/wordml" xmlns:w16cex="http://schemas.microsoft.com/office/word/2018/wordml/cex" xmlns:w16cid="http://schemas.microsoft.com/office/word/2016/wordml/cid" xmlns:w16="http://schemas.microsoft.com/office/word/2018/wordml" xmlns:w16se="http://schemas.microsoft.com/office/word/2015/wordml/symex" mc:Ignorable="w14 w15 w16se w16cid w16 w16cex">
+<w:styles xmlns:mc="http://schemas.openxmlformats.org/markup-compatibility/2006" xmlns:r="http://schemas.openxmlformats.org/officeDocument/2006/relationships" xmlns:w="http://schemas.openxmlformats.org/wordprocessingml/2006/main" xmlns:w14="http://schemas.microsoft.com/office/word/2010/wordml" xmlns:w15="http://schemas.microsoft.com/office/word/2012/wordml" mc:Ignorable="w14 w15">
   <w:docDefaults>
     <w:rPrDefault>
       <w:rPr>
@@ -9157,7 +9309,7 @@
     </w:rPrDefault>
     <w:pPrDefault/>
   </w:docDefaults>
-  <w:latentStyles w:defLockedState="0" w:defUIPriority="0" w:defSemiHidden="0" w:defUnhideWhenUsed="0" w:defQFormat="0" w:count="376">
+  <w:latentStyles w:defLockedState="0" w:defUIPriority="0" w:defSemiHidden="0" w:defUnhideWhenUsed="0" w:defQFormat="0" w:count="371">
     <w:lsdException w:name="Normal" w:qFormat="1"/>
     <w:lsdException w:name="heading 1" w:qFormat="1"/>
     <w:lsdException w:name="heading 2" w:semiHidden="1" w:unhideWhenUsed="1" w:qFormat="1"/>
@@ -9513,11 +9665,6 @@
     <w:lsdException w:name="List Table 5 Dark Accent 6" w:uiPriority="50"/>
     <w:lsdException w:name="List Table 6 Colorful Accent 6" w:uiPriority="51"/>
     <w:lsdException w:name="List Table 7 Colorful Accent 6" w:uiPriority="52"/>
-    <w:lsdException w:name="Mention" w:semiHidden="1" w:uiPriority="99" w:unhideWhenUsed="1"/>
-    <w:lsdException w:name="Smart Hyperlink" w:semiHidden="1" w:uiPriority="99" w:unhideWhenUsed="1"/>
-    <w:lsdException w:name="Hashtag" w:semiHidden="1" w:uiPriority="99" w:unhideWhenUsed="1"/>
-    <w:lsdException w:name="Unresolved Mention" w:semiHidden="1" w:uiPriority="99" w:unhideWhenUsed="1"/>
-    <w:lsdException w:name="Smart Link" w:semiHidden="1" w:uiPriority="99" w:unhideWhenUsed="1"/>
   </w:latentStyles>
   <w:style w:type="paragraph" w:default="1" w:styleId="Normal">
     <w:name w:val="Normal"/>
@@ -10018,10 +10165,10 @@
       <w:sz w:val="20"/>
     </w:rPr>
   </w:style>
-  <w:style w:type="paragraph" w:styleId="Ttulo">
+  <w:style w:type="paragraph" w:styleId="Puesto">
     <w:name w:val="Title"/>
     <w:basedOn w:val="Normal"/>
-    <w:link w:val="TtuloCar"/>
+    <w:link w:val="PuestoCar"/>
     <w:uiPriority w:val="99"/>
     <w:qFormat/>
     <w:pPr>
@@ -10036,10 +10183,10 @@
       <w:lang w:val="es-CO"/>
     </w:rPr>
   </w:style>
-  <w:style w:type="character" w:customStyle="1" w:styleId="TtuloCar">
-    <w:name w:val="Título Car"/>
+  <w:style w:type="character" w:customStyle="1" w:styleId="PuestoCar">
+    <w:name w:val="Puesto Car"/>
     <w:basedOn w:val="Fuentedeprrafopredeter"/>
-    <w:link w:val="Ttulo"/>
+    <w:link w:val="Puesto"/>
     <w:locked/>
     <w:rPr>
       <w:b/>
@@ -10240,7 +10387,7 @@
       <w:contextualSpacing/>
     </w:pPr>
   </w:style>
-  <w:style w:type="paragraph" w:styleId="TtuloTDC">
+  <w:style w:type="paragraph" w:styleId="TtulodeTDC">
     <w:name w:val="TOC Heading"/>
     <w:basedOn w:val="Ttulo1"/>
     <w:next w:val="Normal"/>
@@ -10422,6 +10569,13 @@
     </w:rPr>
     <w:tblPr>
       <w:tblStyleRowBandSize w:val="1"/>
+      <w:tblInd w:w="0" w:type="dxa"/>
+      <w:tblCellMar>
+        <w:top w:w="0" w:type="dxa"/>
+        <w:left w:w="108" w:type="dxa"/>
+        <w:bottom w:w="0" w:type="dxa"/>
+        <w:right w:w="108" w:type="dxa"/>
+      </w:tblCellMar>
     </w:tblPr>
     <w:tcPr>
       <w:shd w:val="solid" w:color="C0C0C0" w:fill="FFFFFF"/>
@@ -10490,6 +10644,7 @@
     <w:name w:val="Table Grid"/>
     <w:basedOn w:val="Tablanormal"/>
     <w:tblPr>
+      <w:tblInd w:w="0" w:type="dxa"/>
       <w:tblBorders>
         <w:top w:val="single" w:sz="4" w:space="0" w:color="000000" w:themeColor="text1"/>
         <w:left w:val="single" w:sz="4" w:space="0" w:color="000000" w:themeColor="text1"/>
@@ -10498,6 +10653,12 @@
         <w:insideH w:val="single" w:sz="4" w:space="0" w:color="000000" w:themeColor="text1"/>
         <w:insideV w:val="single" w:sz="4" w:space="0" w:color="000000" w:themeColor="text1"/>
       </w:tblBorders>
+      <w:tblCellMar>
+        <w:top w:w="0" w:type="dxa"/>
+        <w:left w:w="108" w:type="dxa"/>
+        <w:bottom w:w="0" w:type="dxa"/>
+        <w:right w:w="108" w:type="dxa"/>
+      </w:tblCellMar>
     </w:tblPr>
   </w:style>
   <w:style w:type="numbering" w:customStyle="1" w:styleId="WW8Num3">

</xml_diff>